<commit_message>
Revert "Added my name to the list"
This reverts commit b6ba557f47b3f7d30419032d0cd5f155d1196933.
</commit_message>
<xml_diff>
--- a/team7.docx
+++ b/team7.docx
@@ -169,37 +169,21 @@
                 <w:szCs w:val="24"/>
               </w:rPr>
             </w:pPr>
-            <w:r>
-              <w:rPr>
-                <w:rFonts w:cstheme="minorHAnsi"/>
-                <w:sz w:val="24"/>
-                <w:szCs w:val="24"/>
-              </w:rPr>
-              <w:t>33</w:t>
-            </w:r>
-          </w:p>
-        </w:tc>
-        <w:tc>
-          <w:tcPr>
-            <w:tcW w:w="2337" w:type="dxa"/>
-          </w:tcPr>
-          <w:p>
-            <w:pPr>
-              <w:spacing w:line="360" w:lineRule="auto"/>
-              <w:rPr>
-                <w:rFonts w:cstheme="minorHAnsi"/>
-                <w:sz w:val="24"/>
-                <w:szCs w:val="24"/>
-              </w:rPr>
-            </w:pPr>
-            <w:r>
-              <w:rPr>
-                <w:rFonts w:cstheme="minorHAnsi"/>
-                <w:sz w:val="24"/>
-                <w:szCs w:val="24"/>
-              </w:rPr>
-              <w:t>Andrew Rein</w:t>
-            </w:r>
+          </w:p>
+        </w:tc>
+        <w:tc>
+          <w:tcPr>
+            <w:tcW w:w="2337" w:type="dxa"/>
+          </w:tcPr>
+          <w:p>
+            <w:pPr>
+              <w:spacing w:line="360" w:lineRule="auto"/>
+              <w:rPr>
+                <w:rFonts w:cstheme="minorHAnsi"/>
+                <w:sz w:val="24"/>
+                <w:szCs w:val="24"/>
+              </w:rPr>
+            </w:pPr>
           </w:p>
         </w:tc>
         <w:tc>
@@ -215,14 +199,6 @@
                 <w:szCs w:val="24"/>
               </w:rPr>
             </w:pPr>
-            <w:r>
-              <w:rPr>
-                <w:rFonts w:cstheme="minorHAnsi"/>
-                <w:sz w:val="24"/>
-                <w:szCs w:val="24"/>
-              </w:rPr>
-              <w:t>Developer</w:t>
-            </w:r>
           </w:p>
         </w:tc>
       </w:tr>

</xml_diff>